<commit_message>
archivos tema 6 actividad 2
</commit_message>
<xml_diff>
--- a/UNIDAD 6/ACTIVIDAD 2/UNIDAD6_AC2_Signes_Costa_Francisco_2DAW_online.docx
+++ b/UNIDAD 6/ACTIVIDAD 2/UNIDAD6_AC2_Signes_Costa_Francisco_2DAW_online.docx
@@ -617,7 +617,13 @@
       </w:r>
       <w:proofErr w:type="spellEnd"/>
       <w:r>
-        <w:t xml:space="preserve"> tiene que tener una apariencia profesional y deberá de tener un botón que permita cerrar la sesión, destruir la cookie de sesión, y devolvernos a la página principal de nuestro sitio web.</w:t>
+        <w:t xml:space="preserve"> </w:t>
+      </w:r>
+      <w:r>
+        <w:t>debe tener</w:t>
+      </w:r>
+      <w:r>
+        <w:t xml:space="preserve"> una apariencia profesional y deberá de tener un botón que permita cerrar la sesión, destruir la cookie de sesión, y devolvernos a la página principal de nuestro sitio web.</w:t>
       </w:r>
     </w:p>
     <w:p>
@@ -649,31 +655,462 @@
     </w:p>
     <w:p/>
     <w:p/>
+    <w:p>
+      <w:pPr>
+        <w:pStyle w:val="Citadestacada"/>
+      </w:pPr>
+      <w:r>
+        <w:t>Introducción</w:t>
+      </w:r>
+    </w:p>
+    <w:p>
+      <w:r>
+        <w:t xml:space="preserve">Esta serie de tres prácticas termina en esta que es donde le damos un poco de estilo con Bootstrap y añadimos las últimas funcionalidades. He reutilizado todo el código que he podido de las prácticas anteriores añadiendo solamente dos archivos nuevos. Uno que elimina el usuario y el otro que modifica la contraseña. Ambos archivos se ejecutan mediante unos botones en la tabla de </w:t>
+      </w:r>
+      <w:proofErr w:type="spellStart"/>
+      <w:r>
+        <w:t>panel.php</w:t>
+      </w:r>
+      <w:proofErr w:type="spellEnd"/>
+      <w:r>
+        <w:t>.</w:t>
+      </w:r>
+    </w:p>
+    <w:p>
+      <w:r>
+        <w:t>Como siempre, te dejo el código al completo en el repositorio.</w:t>
+      </w:r>
+    </w:p>
     <w:p/>
+    <w:p>
+      <w:pPr>
+        <w:pStyle w:val="Citadestacada"/>
+      </w:pPr>
+      <w:proofErr w:type="spellStart"/>
+      <w:r>
+        <w:t>Eliminar_usuario.php</w:t>
+      </w:r>
+      <w:proofErr w:type="spellEnd"/>
+    </w:p>
     <w:p/>
+    <w:p>
+      <w:r>
+        <w:drawing>
+          <wp:inline distT="0" distB="0" distL="0" distR="0" wp14:anchorId="56D67FEE" wp14:editId="1AE0604B">
+            <wp:extent cx="5400040" cy="5742940"/>
+            <wp:effectExtent l="0" t="0" r="0" b="0"/>
+            <wp:docPr id="1862916584" name="Imagen 1" descr="Texto&#10;&#10;El contenido generado por IA puede ser incorrecto."/>
+            <wp:cNvGraphicFramePr>
+              <a:graphicFrameLocks xmlns:a="http://schemas.openxmlformats.org/drawingml/2006/main" noChangeAspect="1"/>
+            </wp:cNvGraphicFramePr>
+            <a:graphic xmlns:a="http://schemas.openxmlformats.org/drawingml/2006/main">
+              <a:graphicData uri="http://schemas.openxmlformats.org/drawingml/2006/picture">
+                <pic:pic xmlns:pic="http://schemas.openxmlformats.org/drawingml/2006/picture">
+                  <pic:nvPicPr>
+                    <pic:cNvPr id="1862916584" name="Imagen 1" descr="Texto&#10;&#10;El contenido generado por IA puede ser incorrecto."/>
+                    <pic:cNvPicPr/>
+                  </pic:nvPicPr>
+                  <pic:blipFill>
+                    <a:blip r:embed="rId9"/>
+                    <a:stretch>
+                      <a:fillRect/>
+                    </a:stretch>
+                  </pic:blipFill>
+                  <pic:spPr>
+                    <a:xfrm>
+                      <a:off x="0" y="0"/>
+                      <a:ext cx="5400040" cy="5742940"/>
+                    </a:xfrm>
+                    <a:prstGeom prst="rect">
+                      <a:avLst/>
+                    </a:prstGeom>
+                  </pic:spPr>
+                </pic:pic>
+              </a:graphicData>
+            </a:graphic>
+          </wp:inline>
+        </w:drawing>
+      </w:r>
+    </w:p>
     <w:p/>
+    <w:p>
+      <w:r>
+        <w:t xml:space="preserve">Iniciamos sesión e incluimos </w:t>
+      </w:r>
+      <w:proofErr w:type="spellStart"/>
+      <w:r>
+        <w:t>db.php</w:t>
+      </w:r>
+      <w:proofErr w:type="spellEnd"/>
+      <w:r>
+        <w:t xml:space="preserve"> con la conexión a la base de datos y </w:t>
+      </w:r>
+      <w:proofErr w:type="spellStart"/>
+      <w:r>
+        <w:t>UserModel.php</w:t>
+      </w:r>
+      <w:proofErr w:type="spellEnd"/>
+      <w:r>
+        <w:t xml:space="preserve"> con funciones de manejo de usuarios.</w:t>
+      </w:r>
+    </w:p>
+    <w:p>
+      <w:r>
+        <w:t>Verificamos con un condicional si en la URL se ha pasado el parámetro id</w:t>
+      </w:r>
+      <w:r>
+        <w:t xml:space="preserve"> y la almacenamos en la variable $</w:t>
+      </w:r>
+      <w:proofErr w:type="spellStart"/>
+      <w:r>
+        <w:t>usuarioId</w:t>
+      </w:r>
+      <w:proofErr w:type="spellEnd"/>
+      <w:r>
+        <w:t>. Pillamos el id porque es un identificador único en la base de datos. De esta manera podemos eliminar el usuario correcto por su id.</w:t>
+      </w:r>
+    </w:p>
+    <w:p>
+      <w:r>
+        <w:lastRenderedPageBreak/>
+        <w:t xml:space="preserve">Creamos un objeto </w:t>
+      </w:r>
+      <w:proofErr w:type="spellStart"/>
+      <w:r>
+        <w:t>UserModel</w:t>
+      </w:r>
+      <w:proofErr w:type="spellEnd"/>
+      <w:r>
+        <w:t xml:space="preserve"> y le pasamos como parámetro la conexión a la base de datos.</w:t>
+      </w:r>
+    </w:p>
+    <w:p>
+      <w:r>
+        <w:t xml:space="preserve">Preparamos la consulta de eliminación de la base de datos con unas sentencias SQL. No vamos a insertar directamente el id dentro de la consulta para evitar inyecciones </w:t>
+      </w:r>
+      <w:proofErr w:type="spellStart"/>
+      <w:r>
+        <w:t>sql</w:t>
+      </w:r>
+      <w:proofErr w:type="spellEnd"/>
+      <w:r>
+        <w:t>, sino que usamos (?) como marcador de posición. Se agrega más tarde.</w:t>
+      </w:r>
+    </w:p>
+    <w:p>
+      <w:r>
+        <w:t xml:space="preserve">Vamos preparando el </w:t>
+      </w:r>
+      <w:proofErr w:type="spellStart"/>
+      <w:r>
+        <w:t>statement</w:t>
+      </w:r>
+      <w:proofErr w:type="spellEnd"/>
+      <w:r>
+        <w:t xml:space="preserve"> usando prepare(), sin ejecutarla todavía.</w:t>
+      </w:r>
+    </w:p>
+    <w:p>
+      <w:r>
+        <w:t xml:space="preserve">Vinculamos el parámetro con </w:t>
+      </w:r>
+      <w:proofErr w:type="spellStart"/>
+      <w:r>
+        <w:t>bind_param</w:t>
+      </w:r>
+      <w:proofErr w:type="spellEnd"/>
+      <w:r>
+        <w:t xml:space="preserve">(), donde la (i) es un </w:t>
+      </w:r>
+      <w:proofErr w:type="spellStart"/>
+      <w:r>
+        <w:t>integer</w:t>
+      </w:r>
+      <w:proofErr w:type="spellEnd"/>
+      <w:r>
+        <w:t xml:space="preserve"> y el segundo parámetro es el valor que queremos usar en lugar de (?).</w:t>
+      </w:r>
+    </w:p>
+    <w:p>
+      <w:r>
+        <w:t>Si se ejecuta $</w:t>
+      </w:r>
+      <w:proofErr w:type="spellStart"/>
+      <w:r>
+        <w:t>stmt</w:t>
+      </w:r>
+      <w:proofErr w:type="spellEnd"/>
+      <w:r>
+        <w:t xml:space="preserve"> significa que se ha encontrado el id (el usuario existe) por lo tanto se puede eliminar, mostrando el mensaje de eliminación. De lo contrario nos da un mensaje de error.</w:t>
+      </w:r>
+    </w:p>
+    <w:p>
+      <w:r>
+        <w:t xml:space="preserve">Una vez que termina el condicional, redireccionamos al usuario al </w:t>
+      </w:r>
+      <w:proofErr w:type="spellStart"/>
+      <w:r>
+        <w:t>panel.php</w:t>
+      </w:r>
+      <w:proofErr w:type="spellEnd"/>
+      <w:r>
+        <w:t>, independientemente que se haya eliminado o no el usuario.</w:t>
+      </w:r>
+    </w:p>
+    <w:p>
+      <w:r>
+        <w:t xml:space="preserve">Si no se dispone de id, directamente obviamos el </w:t>
+      </w:r>
+      <w:proofErr w:type="spellStart"/>
+      <w:r>
+        <w:t>if</w:t>
+      </w:r>
+      <w:proofErr w:type="spellEnd"/>
+      <w:r>
+        <w:t xml:space="preserve"> anidado y se sale por el último </w:t>
+      </w:r>
+      <w:proofErr w:type="spellStart"/>
+      <w:r>
+        <w:t>else</w:t>
+      </w:r>
+      <w:proofErr w:type="spellEnd"/>
+      <w:r>
+        <w:t xml:space="preserve"> que nos redirecciona a </w:t>
+      </w:r>
+      <w:proofErr w:type="spellStart"/>
+      <w:r>
+        <w:t>panel.php</w:t>
+      </w:r>
+      <w:proofErr w:type="spellEnd"/>
+      <w:r>
+        <w:t>.</w:t>
+      </w:r>
+    </w:p>
     <w:p/>
+    <w:p>
+      <w:pPr>
+        <w:pStyle w:val="Citadestacada"/>
+      </w:pPr>
+      <w:proofErr w:type="spellStart"/>
+      <w:r>
+        <w:t>Modificar_contraseña.php</w:t>
+      </w:r>
+      <w:proofErr w:type="spellEnd"/>
+    </w:p>
+    <w:p>
+      <w:r>
+        <w:t xml:space="preserve">Lo primero que hacemos es verificar que el usuario está autenticado para acceder al cambio de contraseña. Se establece al revés y es un poco lioso, es decir, si el usuario no ha iniciado sesión, redirigimos a </w:t>
+      </w:r>
+      <w:proofErr w:type="spellStart"/>
+      <w:r>
+        <w:t>login.php</w:t>
+      </w:r>
+      <w:proofErr w:type="spellEnd"/>
+      <w:r>
+        <w:t>, no dejándole entrar.</w:t>
+      </w:r>
+    </w:p>
+    <w:p>
+      <w:r>
+        <w:t>En la variable $</w:t>
+      </w:r>
+      <w:proofErr w:type="spellStart"/>
+      <w:r>
+        <w:t>usuario_id</w:t>
+      </w:r>
+      <w:proofErr w:type="spellEnd"/>
+      <w:r>
+        <w:t xml:space="preserve"> almacenamos la Id del usuario para poderla modificar posteriormente.</w:t>
+      </w:r>
+    </w:p>
+    <w:p>
+      <w:r>
+        <w:t xml:space="preserve">Creamos nuevamente una instancia de </w:t>
+      </w:r>
+      <w:proofErr w:type="spellStart"/>
+      <w:r>
+        <w:t>UserModel</w:t>
+      </w:r>
+      <w:proofErr w:type="spellEnd"/>
+      <w:r>
+        <w:t xml:space="preserve"> (un objeto de la clase que definimos en </w:t>
+      </w:r>
+      <w:proofErr w:type="spellStart"/>
+      <w:r>
+        <w:t>UserModel.php</w:t>
+      </w:r>
+      <w:proofErr w:type="spellEnd"/>
+      <w:r>
+        <w:t xml:space="preserve">) y le pasamos como parámetro la conexión a la base de datos. En </w:t>
+      </w:r>
+      <w:proofErr w:type="spellStart"/>
+      <w:r>
+        <w:t>UserModel</w:t>
+      </w:r>
+      <w:proofErr w:type="spellEnd"/>
+      <w:r>
+        <w:t xml:space="preserve"> tenemos una función para cambiar la contraseña (</w:t>
+      </w:r>
+      <w:proofErr w:type="spellStart"/>
+      <w:r>
+        <w:t>actualizarContraseña</w:t>
+      </w:r>
+      <w:proofErr w:type="spellEnd"/>
+      <w:r>
+        <w:t>()).</w:t>
+      </w:r>
+    </w:p>
+    <w:p>
+      <w:r>
+        <w:t>Verificamos que el formulario de cambio de contraseña se ha enviado correctamente mediante POST</w:t>
+      </w:r>
+      <w:r>
+        <w:t>. De esta manera nos aseguramos antes de procesar el cambio.</w:t>
+      </w:r>
+    </w:p>
+    <w:p>
+      <w:r>
+        <w:t>Seguidamente obtenemos el id del usuario autenticado y la nueva contraseña que la almacenamos en $</w:t>
+      </w:r>
+      <w:proofErr w:type="spellStart"/>
+      <w:r>
+        <w:t>nueva_contraseña</w:t>
+      </w:r>
+      <w:proofErr w:type="spellEnd"/>
+      <w:r>
+        <w:t xml:space="preserve"> (ya la tenemos </w:t>
+      </w:r>
+      <w:proofErr w:type="spellStart"/>
+      <w:r>
+        <w:t>hasheada</w:t>
+      </w:r>
+      <w:proofErr w:type="spellEnd"/>
+      <w:r>
+        <w:t xml:space="preserve"> desde la función </w:t>
+      </w:r>
+      <w:proofErr w:type="spellStart"/>
+      <w:r>
+        <w:t>actualizarContraseña</w:t>
+      </w:r>
+      <w:proofErr w:type="spellEnd"/>
+      <w:r>
+        <w:t>).</w:t>
+      </w:r>
+    </w:p>
+    <w:p>
+      <w:r>
+        <w:t xml:space="preserve">Llamamos al método </w:t>
+      </w:r>
+      <w:proofErr w:type="spellStart"/>
+      <w:r>
+        <w:t>actualizarContraseña</w:t>
+      </w:r>
+      <w:proofErr w:type="spellEnd"/>
+      <w:r>
+        <w:t xml:space="preserve"> dentro de la clase </w:t>
+      </w:r>
+      <w:proofErr w:type="spellStart"/>
+      <w:r>
+        <w:t>UserModel</w:t>
+      </w:r>
+      <w:proofErr w:type="spellEnd"/>
+      <w:r>
+        <w:t xml:space="preserve"> y le pasamos dos parámetros ($id y $</w:t>
+      </w:r>
+      <w:proofErr w:type="spellStart"/>
+      <w:r>
+        <w:t>nueva_contraseña</w:t>
+      </w:r>
+      <w:proofErr w:type="spellEnd"/>
+      <w:r>
+        <w:t>). Guardamos el resultado en la variable $resultado.</w:t>
+      </w:r>
+      <w:r>
+        <w:t xml:space="preserve"> De esta forma actualizamos la información en la base de datos con un UPDATE (lo tenemos definido en la función).</w:t>
+      </w:r>
+    </w:p>
+    <w:p>
+      <w:r>
+        <w:t xml:space="preserve">Verificamos que el cambio ha salido bien y nos redirige a </w:t>
+      </w:r>
+      <w:proofErr w:type="spellStart"/>
+      <w:r>
+        <w:t>panel.php</w:t>
+      </w:r>
+      <w:proofErr w:type="spellEnd"/>
+      <w:r>
+        <w:t>.</w:t>
+      </w:r>
+    </w:p>
+    <w:p>
+      <w:r>
+        <w:lastRenderedPageBreak/>
+        <w:drawing>
+          <wp:inline distT="0" distB="0" distL="0" distR="0" wp14:anchorId="5C9D314C" wp14:editId="143DCBB4">
+            <wp:extent cx="5400040" cy="6129020"/>
+            <wp:effectExtent l="0" t="0" r="0" b="5080"/>
+            <wp:docPr id="300454956" name="Imagen 1" descr="Texto&#10;&#10;El contenido generado por IA puede ser incorrecto."/>
+            <wp:cNvGraphicFramePr>
+              <a:graphicFrameLocks xmlns:a="http://schemas.openxmlformats.org/drawingml/2006/main" noChangeAspect="1"/>
+            </wp:cNvGraphicFramePr>
+            <a:graphic xmlns:a="http://schemas.openxmlformats.org/drawingml/2006/main">
+              <a:graphicData uri="http://schemas.openxmlformats.org/drawingml/2006/picture">
+                <pic:pic xmlns:pic="http://schemas.openxmlformats.org/drawingml/2006/picture">
+                  <pic:nvPicPr>
+                    <pic:cNvPr id="300454956" name="Imagen 1" descr="Texto&#10;&#10;El contenido generado por IA puede ser incorrecto."/>
+                    <pic:cNvPicPr/>
+                  </pic:nvPicPr>
+                  <pic:blipFill>
+                    <a:blip r:embed="rId10"/>
+                    <a:stretch>
+                      <a:fillRect/>
+                    </a:stretch>
+                  </pic:blipFill>
+                  <pic:spPr>
+                    <a:xfrm>
+                      <a:off x="0" y="0"/>
+                      <a:ext cx="5400040" cy="6129020"/>
+                    </a:xfrm>
+                    <a:prstGeom prst="rect">
+                      <a:avLst/>
+                    </a:prstGeom>
+                  </pic:spPr>
+                </pic:pic>
+              </a:graphicData>
+            </a:graphic>
+          </wp:inline>
+        </w:drawing>
+      </w:r>
+    </w:p>
     <w:p/>
-    <w:p/>
-    <w:p/>
-    <w:p/>
-    <w:p/>
-    <w:p/>
-    <w:p/>
-    <w:p/>
-    <w:p/>
-    <w:p/>
-    <w:p/>
+    <w:p>
+      <w:pPr>
+        <w:pStyle w:val="Citadestacada"/>
+      </w:pPr>
+      <w:r>
+        <w:t>Código completo en GitHub</w:t>
+      </w:r>
+    </w:p>
+    <w:p>
+      <w:r>
+        <w:t>De dejo en el enlace el código.</w:t>
+      </w:r>
+    </w:p>
+    <w:p>
+      <w:r>
+        <w:t>https://github.com/Frank512-lab/2T_EJERCICIOS_SERVIDOR/tree/main/UNIDAD%206/ACTIVIDAD%202</w:t>
+      </w:r>
+    </w:p>
     <w:p/>
     <w:p/>
     <w:p/>
     <w:sectPr>
-      <w:headerReference w:type="even" r:id="rId9"/>
-      <w:headerReference w:type="default" r:id="rId10"/>
-      <w:footerReference w:type="even" r:id="rId11"/>
-      <w:footerReference w:type="default" r:id="rId12"/>
-      <w:headerReference w:type="first" r:id="rId13"/>
-      <w:footerReference w:type="first" r:id="rId14"/>
+      <w:headerReference w:type="even" r:id="rId11"/>
+      <w:headerReference w:type="default" r:id="rId12"/>
+      <w:footerReference w:type="even" r:id="rId13"/>
+      <w:footerReference w:type="default" r:id="rId14"/>
+      <w:headerReference w:type="first" r:id="rId15"/>
+      <w:footerReference w:type="first" r:id="rId16"/>
       <w:pgSz w:w="11906" w:h="16838"/>
       <w:pgMar w:top="1417" w:right="1701" w:bottom="1417" w:left="1701" w:header="708" w:footer="708" w:gutter="0"/>
       <w:pgNumType w:start="0"/>
@@ -1722,6 +2159,7 @@
   <w:style w:type="character" w:default="1" w:styleId="Fuentedeprrafopredeter">
     <w:name w:val="Default Paragraph Font"/>
     <w:uiPriority w:val="1"/>
+    <w:semiHidden/>
     <w:unhideWhenUsed/>
   </w:style>
   <w:style w:type="table" w:default="1" w:styleId="Tablanormal">

</xml_diff>